<commit_message>
fixed date in CV
</commit_message>
<xml_diff>
--- a/downloads/Adam-Logan-CV.docx
+++ b/downloads/Adam-Logan-CV.docx
@@ -933,7 +933,6 @@
                 <w:szCs w:val="20"/>
               </w:rPr>
             </w:pPr>
-            <w:proofErr w:type="spellStart"/>
             <w:r>
               <w:rPr>
                 <w:sz w:val="16"/>
@@ -941,7 +940,6 @@
               </w:rPr>
               <w:t>Vantiq</w:t>
             </w:r>
-            <w:proofErr w:type="spellEnd"/>
           </w:p>
           <w:p>
             <w:pPr>
@@ -1123,23 +1121,7 @@
                 <w:sz w:val="16"/>
                 <w:szCs w:val="20"/>
               </w:rPr>
-              <w:t xml:space="preserve">This skill is highlighted through my work experience as it demonstrates I can keep to deadlines given to me, by being </w:t>
-            </w:r>
-            <w:proofErr w:type="spellStart"/>
-            <w:r>
-              <w:rPr>
-                <w:sz w:val="16"/>
-                <w:szCs w:val="20"/>
-              </w:rPr>
-              <w:t>organised</w:t>
-            </w:r>
-            <w:proofErr w:type="spellEnd"/>
-            <w:r>
-              <w:rPr>
-                <w:sz w:val="16"/>
-                <w:szCs w:val="20"/>
-              </w:rPr>
-              <w:t xml:space="preserve">. This skill is also proven by the fact that I managed to have a part-time job while attending school full-time. </w:t>
+              <w:t xml:space="preserve">This skill is highlighted through my work experience as it demonstrates I can keep to deadlines given to me, by being organised. This skill is also proven by the fact that I managed to have a part-time job while attending school full-time. </w:t>
             </w:r>
           </w:p>
           <w:p/>
@@ -1510,21 +1492,12 @@
             <w:r>
               <w:t xml:space="preserve">    </w:t>
             </w:r>
-            <w:proofErr w:type="spellStart"/>
-            <w:r>
-              <w:rPr>
-                <w:sz w:val="16"/>
-                <w:szCs w:val="20"/>
-              </w:rPr>
-              <w:t>Civica</w:t>
-            </w:r>
-            <w:proofErr w:type="spellEnd"/>
-            <w:r>
-              <w:rPr>
-                <w:sz w:val="16"/>
-                <w:szCs w:val="20"/>
-              </w:rPr>
-              <w:t xml:space="preserve"> Award (Achieved by obtaining </w:t>
+            <w:r>
+              <w:rPr>
+                <w:sz w:val="16"/>
+                <w:szCs w:val="20"/>
+              </w:rPr>
+              <w:t xml:space="preserve">Civica Award (Achieved by obtaining </w:t>
             </w:r>
           </w:p>
           <w:p>
@@ -3521,7 +3494,6 @@
             <w:r>
               <w:t xml:space="preserve">, </w:t>
             </w:r>
-            <w:proofErr w:type="spellStart"/>
             <w:r>
               <w:rPr>
                 <w:i/>
@@ -3529,7 +3501,6 @@
               </w:rPr>
               <w:t>tkinter</w:t>
             </w:r>
-            <w:proofErr w:type="spellEnd"/>
             <w:r>
               <w:t xml:space="preserve"> and </w:t>
             </w:r>
@@ -3587,26 +3558,27 @@
               <w:pStyle w:val="Date"/>
             </w:pPr>
             <w:r>
-              <w:t>13/06/2021</w:t>
+              <w:t>13/06/202</w:t>
+            </w:r>
+            <w:r>
+              <w:t>2</w:t>
             </w:r>
             <w:r>
               <w:t>–</w:t>
             </w:r>
             <w:r>
-              <w:t xml:space="preserve">19/08/2021 </w:t>
-            </w:r>
-          </w:p>
-          <w:p>
-            <w:r>
-              <w:t xml:space="preserve">During this summer placement, I developed two prototype applications, one which monitors temperature and humidity sensors and another that acts as a ride management application, for a theme park. These prototypes were developed using </w:t>
-            </w:r>
-            <w:proofErr w:type="spellStart"/>
-            <w:r>
-              <w:t>Vantiq</w:t>
-            </w:r>
-            <w:proofErr w:type="spellEnd"/>
-            <w:r>
-              <w:t>.</w:t>
+              <w:t>19/08/202</w:t>
+            </w:r>
+            <w:r>
+              <w:t>2</w:t>
+            </w:r>
+            <w:r>
+              <w:t xml:space="preserve"> </w:t>
+            </w:r>
+          </w:p>
+          <w:p>
+            <w:r>
+              <w:t>During this summer placement, I developed two prototype applications, one which monitors temperature and humidity sensors and another that acts as a ride management application, for a theme park. These prototypes were developed using Vantiq.</w:t>
             </w:r>
           </w:p>
           <w:p>
@@ -3618,13 +3590,8 @@
             </w:pPr>
           </w:p>
           <w:p>
-            <w:proofErr w:type="gramStart"/>
-            <w:r>
-              <w:t>During the course of</w:t>
-            </w:r>
-            <w:proofErr w:type="gramEnd"/>
-            <w:r>
-              <w:t xml:space="preserve"> developing these prototypes I created several test harnesses which would simulate data entering Azure. These test harnesses are Web Apps that are deployed on Azure and were developed in Python and used Flask, the Azure SDK, HTML and CSS.</w:t>
+            <w:r>
+              <w:t>During the course of developing these prototypes I created several test harnesses which would simulate data entering Azure. These test harnesses are Web Apps that are deployed on Azure and were developed in Python and used Flask, the Azure SDK, HTML and CSS.</w:t>
             </w:r>
           </w:p>
           <w:p>
@@ -3845,13 +3812,8 @@
               <w:t xml:space="preserve">I also </w:t>
             </w:r>
             <w:r>
-              <w:t xml:space="preserve">manage the commercials and onboarding for a large project team (50+ colleagues), spanning two continents (PwC UK, </w:t>
-            </w:r>
-            <w:proofErr w:type="spellStart"/>
-            <w:r>
-              <w:t>CTech</w:t>
-            </w:r>
-            <w:proofErr w:type="spellEnd"/>
+              <w:t>manage the commercials and onboarding for a large project team (50+ colleagues), spanning two continents (PwC UK, CTech</w:t>
+            </w:r>
             <w:r>
               <w:t xml:space="preserve"> Poland</w:t>
             </w:r>
@@ -4008,7 +3970,6 @@
               </w:rPr>
               <w:t xml:space="preserve">confident </w:t>
             </w:r>
-            <w:proofErr w:type="spellStart"/>
             <w:r>
               <w:rPr>
                 <w:i/>
@@ -4016,7 +3977,6 @@
               </w:rPr>
               <w:t>demeanour</w:t>
             </w:r>
-            <w:proofErr w:type="spellEnd"/>
             <w:r>
               <w:t xml:space="preserve">. Alongside this, working on the tills required cash handling which granted me the opportunity to prove I am </w:t>
             </w:r>
@@ -4084,15 +4044,7 @@
               <w:t>4</w:t>
             </w:r>
             <w:r>
-              <w:t xml:space="preserve"> weeks' work experience with the PSNI, where I was placed within ICS in which I worked on several projects which were developing a facial recognition software, researching different handwriting recognition </w:t>
-            </w:r>
-            <w:proofErr w:type="gramStart"/>
-            <w:r>
-              <w:t>software</w:t>
-            </w:r>
-            <w:proofErr w:type="gramEnd"/>
-            <w:r>
-              <w:t xml:space="preserve"> and assisting ICS in finding a cloud storage provider. These projects tested both </w:t>
+              <w:t xml:space="preserve"> weeks' work experience with the PSNI, where I was placed within ICS in which I worked on several projects which were developing a facial recognition software, researching different handwriting recognition software and assisting ICS in finding a cloud storage provider. These projects tested both </w:t>
             </w:r>
             <w:r>
               <w:rPr>
@@ -4238,23 +4190,7 @@
               </w:rPr>
             </w:pPr>
             <w:r>
-              <w:t xml:space="preserve">When I was at the Generation Innovation work experience program, I was placed within a team, and then my team was assigned to </w:t>
-            </w:r>
-            <w:proofErr w:type="spellStart"/>
-            <w:r>
-              <w:t>LibertyIT</w:t>
-            </w:r>
-            <w:proofErr w:type="spellEnd"/>
-            <w:r>
-              <w:t xml:space="preserve">.  My team and I then had to pitch our solution to a problem given to us by </w:t>
-            </w:r>
-            <w:proofErr w:type="spellStart"/>
-            <w:r>
-              <w:t>LibertyIT</w:t>
-            </w:r>
-            <w:proofErr w:type="spellEnd"/>
-            <w:r>
-              <w:t xml:space="preserve">, to several members of the company. After this we had to deliver the same pitch to the other teams on the program. This work experience program helped me to become a more </w:t>
+              <w:t xml:space="preserve">When I was at the Generation Innovation work experience program, I was placed within a team, and then my team was assigned to LibertyIT.  My team and I then had to pitch our solution to a problem given to us by LibertyIT, to several members of the company. After this we had to deliver the same pitch to the other teams on the program. This work experience program helped me to become a more </w:t>
             </w:r>
             <w:r>
               <w:rPr>
@@ -4440,7 +4376,7 @@
         <v:path o:extrusionok="f" gradientshapeok="t" o:connecttype="rect"/>
         <o:lock v:ext="edit" aspectratio="t"/>
       </v:shapetype>
-      <v:shape id="_x0000_i1046" type="#_x0000_t75" style="width:8.25pt;height:12pt;visibility:visible;mso-wrap-style:square" o:bullet="t">
+      <v:shape id="_x0000_i1045" type="#_x0000_t75" style="width:8.25pt;height:12pt;visibility:visible;mso-wrap-style:square" o:bullet="t">
         <v:imagedata r:id="rId1" o:title=""/>
       </v:shape>
     </w:pict>
@@ -5968,6 +5904,7 @@
     <w:rsid w:val="003D74CD"/>
     <w:rsid w:val="007E53FC"/>
     <w:rsid w:val="0082166D"/>
+    <w:rsid w:val="00973B39"/>
     <w:rsid w:val="00A61E01"/>
     <w:rsid w:val="00AE7DCC"/>
     <w:rsid w:val="00B363D6"/>
@@ -6782,20 +6719,20 @@
 </file>
 
 <file path=customXml/item1.xml><?xml version="1.0" encoding="utf-8"?>
-<p:properties xmlns:p="http://schemas.microsoft.com/office/2006/metadata/properties" xmlns:xsi="http://www.w3.org/2001/XMLSchema-instance" xmlns:pc="http://schemas.microsoft.com/office/infopath/2007/PartnerControls">
-  <documentManagement>
-    <MediaServiceKeyPoints xmlns="71af3243-3dd4-4a8d-8c0d-dd76da1f02a5" xsi:nil="true"/>
-  </documentManagement>
-</p:properties>
-</file>
-
-<file path=customXml/item2.xml><?xml version="1.0" encoding="utf-8"?>
 <?mso-contentType ?>
 <FormTemplates xmlns="http://schemas.microsoft.com/sharepoint/v3/contenttype/forms">
   <Display>DocumentLibraryForm</Display>
   <Edit>DocumentLibraryForm</Edit>
   <New>DocumentLibraryForm</New>
 </FormTemplates>
+</file>
+
+<file path=customXml/item2.xml><?xml version="1.0" encoding="utf-8"?>
+<p:properties xmlns:p="http://schemas.microsoft.com/office/2006/metadata/properties" xmlns:xsi="http://www.w3.org/2001/XMLSchema-instance" xmlns:pc="http://schemas.microsoft.com/office/infopath/2007/PartnerControls">
+  <documentManagement>
+    <MediaServiceKeyPoints xmlns="71af3243-3dd4-4a8d-8c0d-dd76da1f02a5" xsi:nil="true"/>
+  </documentManagement>
+</p:properties>
 </file>
 
 <file path=customXml/item3.xml><?xml version="1.0" encoding="utf-8"?>
@@ -7010,19 +6947,19 @@
 </file>
 
 <file path=customXml/itemProps1.xml><?xml version="1.0" encoding="utf-8"?>
+<ds:datastoreItem xmlns:ds="http://schemas.openxmlformats.org/officeDocument/2006/customXml" ds:itemID="{18506A0D-4821-47C2-BD9B-CACF27C6B108}">
+  <ds:schemaRefs>
+    <ds:schemaRef ds:uri="http://schemas.microsoft.com/sharepoint/v3/contenttype/forms"/>
+  </ds:schemaRefs>
+</ds:datastoreItem>
+</file>
+
+<file path=customXml/itemProps2.xml><?xml version="1.0" encoding="utf-8"?>
 <ds:datastoreItem xmlns:ds="http://schemas.openxmlformats.org/officeDocument/2006/customXml" ds:itemID="{DD14EC26-251D-443A-AF4F-B15D0F3B0F84}">
   <ds:schemaRefs>
     <ds:schemaRef ds:uri="http://schemas.microsoft.com/office/2006/metadata/properties"/>
     <ds:schemaRef ds:uri="http://schemas.microsoft.com/office/infopath/2007/PartnerControls"/>
     <ds:schemaRef ds:uri="71af3243-3dd4-4a8d-8c0d-dd76da1f02a5"/>
-  </ds:schemaRefs>
-</ds:datastoreItem>
-</file>
-
-<file path=customXml/itemProps2.xml><?xml version="1.0" encoding="utf-8"?>
-<ds:datastoreItem xmlns:ds="http://schemas.openxmlformats.org/officeDocument/2006/customXml" ds:itemID="{18506A0D-4821-47C2-BD9B-CACF27C6B108}">
-  <ds:schemaRefs>
-    <ds:schemaRef ds:uri="http://schemas.microsoft.com/sharepoint/v3/contenttype/forms"/>
   </ds:schemaRefs>
 </ds:datastoreItem>
 </file>

</xml_diff>

<commit_message>
Added most recent placement and added AI cert
</commit_message>
<xml_diff>
--- a/downloads/Adam-Logan-CV.docx
+++ b/downloads/Adam-Logan-CV.docx
@@ -933,6 +933,7 @@
                 <w:szCs w:val="20"/>
               </w:rPr>
             </w:pPr>
+            <w:proofErr w:type="spellStart"/>
             <w:r>
               <w:rPr>
                 <w:sz w:val="16"/>
@@ -940,6 +941,7 @@
               </w:rPr>
               <w:t>Vantiq</w:t>
             </w:r>
+            <w:proofErr w:type="spellEnd"/>
           </w:p>
           <w:p>
             <w:pPr>
@@ -1121,7 +1123,23 @@
                 <w:sz w:val="16"/>
                 <w:szCs w:val="20"/>
               </w:rPr>
-              <w:t xml:space="preserve">This skill is highlighted through my work experience as it demonstrates I can keep to deadlines given to me, by being organised. This skill is also proven by the fact that I managed to have a part-time job while attending school full-time. </w:t>
+              <w:t xml:space="preserve">This skill is highlighted through my work experience as it demonstrates I can keep to deadlines given to me, by being </w:t>
+            </w:r>
+            <w:proofErr w:type="spellStart"/>
+            <w:r>
+              <w:rPr>
+                <w:sz w:val="16"/>
+                <w:szCs w:val="20"/>
+              </w:rPr>
+              <w:t>organised</w:t>
+            </w:r>
+            <w:proofErr w:type="spellEnd"/>
+            <w:r>
+              <w:rPr>
+                <w:sz w:val="16"/>
+                <w:szCs w:val="20"/>
+              </w:rPr>
+              <w:t xml:space="preserve">. This skill is also proven by the fact that I managed to have a part-time job while attending school full-time. </w:t>
             </w:r>
           </w:p>
           <w:p/>
@@ -1492,12 +1510,21 @@
             <w:r>
               <w:t xml:space="preserve">    </w:t>
             </w:r>
-            <w:r>
-              <w:rPr>
-                <w:sz w:val="16"/>
-                <w:szCs w:val="20"/>
-              </w:rPr>
-              <w:t xml:space="preserve">Civica Award (Achieved by obtaining </w:t>
+            <w:proofErr w:type="spellStart"/>
+            <w:r>
+              <w:rPr>
+                <w:sz w:val="16"/>
+                <w:szCs w:val="20"/>
+              </w:rPr>
+              <w:t>Civica</w:t>
+            </w:r>
+            <w:proofErr w:type="spellEnd"/>
+            <w:r>
+              <w:rPr>
+                <w:sz w:val="16"/>
+                <w:szCs w:val="20"/>
+              </w:rPr>
+              <w:t xml:space="preserve"> Award (Achieved by obtaining </w:t>
             </w:r>
           </w:p>
           <w:p>
@@ -1544,7 +1571,7 @@
                 <w:szCs w:val="18"/>
               </w:rPr>
               <w:drawing>
-                <wp:anchor distT="0" distB="0" distL="114300" distR="114300" simplePos="0" relativeHeight="251704320" behindDoc="0" locked="0" layoutInCell="1" allowOverlap="1" wp14:anchorId="4C03FC6B" wp14:editId="0E816A8F">
+                <wp:anchor distT="0" distB="0" distL="114300" distR="114300" simplePos="0" relativeHeight="251704320" behindDoc="0" locked="0" layoutInCell="1" allowOverlap="1" wp14:anchorId="4C03FC6B" wp14:editId="70842854">
                   <wp:simplePos x="0" y="0"/>
                   <wp:positionH relativeFrom="column">
                     <wp:posOffset>-40640</wp:posOffset>
@@ -1621,7 +1648,105 @@
                 <w:szCs w:val="18"/>
               </w:rPr>
               <w:drawing>
-                <wp:anchor distT="0" distB="0" distL="114300" distR="114300" simplePos="0" relativeHeight="251702272" behindDoc="0" locked="0" layoutInCell="1" allowOverlap="1" wp14:anchorId="25D4D366" wp14:editId="4900DB94">
+                <wp:anchor distT="0" distB="0" distL="114300" distR="114300" simplePos="0" relativeHeight="251706368" behindDoc="0" locked="0" layoutInCell="1" allowOverlap="1" wp14:anchorId="6E37FE0F" wp14:editId="7BCFCC97">
+                  <wp:simplePos x="0" y="0"/>
+                  <wp:positionH relativeFrom="column">
+                    <wp:posOffset>-41275</wp:posOffset>
+                  </wp:positionH>
+                  <wp:positionV relativeFrom="paragraph">
+                    <wp:posOffset>134620</wp:posOffset>
+                  </wp:positionV>
+                  <wp:extent cx="118745" cy="118745"/>
+                  <wp:effectExtent l="0" t="0" r="0" b="0"/>
+                  <wp:wrapNone/>
+                  <wp:docPr id="4" name="Picture 4"/>
+                  <wp:cNvGraphicFramePr>
+                    <a:graphicFrameLocks xmlns:a="http://schemas.openxmlformats.org/drawingml/2006/main" noChangeAspect="1"/>
+                  </wp:cNvGraphicFramePr>
+                  <a:graphic xmlns:a="http://schemas.openxmlformats.org/drawingml/2006/main">
+                    <a:graphicData uri="http://schemas.openxmlformats.org/drawingml/2006/picture">
+                      <pic:pic xmlns:pic="http://schemas.openxmlformats.org/drawingml/2006/picture">
+                        <pic:nvPicPr>
+                          <pic:cNvPr id="9" name="Picture 9"/>
+                          <pic:cNvPicPr/>
+                        </pic:nvPicPr>
+                        <pic:blipFill>
+                          <a:blip r:embed="rId23">
+                            <a:extLst>
+                              <a:ext uri="{28A0092B-C50C-407E-A947-70E740481C1C}">
+                                <a14:useLocalDpi xmlns:a14="http://schemas.microsoft.com/office/drawing/2010/main" val="0"/>
+                              </a:ext>
+                            </a:extLst>
+                          </a:blip>
+                          <a:stretch>
+                            <a:fillRect/>
+                          </a:stretch>
+                        </pic:blipFill>
+                        <pic:spPr>
+                          <a:xfrm>
+                            <a:off x="0" y="0"/>
+                            <a:ext cx="118745" cy="118745"/>
+                          </a:xfrm>
+                          <a:prstGeom prst="rect">
+                            <a:avLst/>
+                          </a:prstGeom>
+                        </pic:spPr>
+                      </pic:pic>
+                    </a:graphicData>
+                  </a:graphic>
+                  <wp14:sizeRelH relativeFrom="page">
+                    <wp14:pctWidth>0</wp14:pctWidth>
+                  </wp14:sizeRelH>
+                  <wp14:sizeRelV relativeFrom="page">
+                    <wp14:pctHeight>0</wp14:pctHeight>
+                  </wp14:sizeRelV>
+                </wp:anchor>
+              </w:drawing>
+            </w:r>
+            <w:r>
+              <w:rPr>
+                <w:sz w:val="16"/>
+                <w:szCs w:val="20"/>
+              </w:rPr>
+              <w:t xml:space="preserve">    </w:t>
+            </w:r>
+            <w:r>
+              <w:rPr>
+                <w:sz w:val="16"/>
+                <w:szCs w:val="20"/>
+              </w:rPr>
+              <w:t xml:space="preserve">Microsoft </w:t>
+            </w:r>
+            <w:r>
+              <w:rPr>
+                <w:sz w:val="16"/>
+                <w:szCs w:val="20"/>
+              </w:rPr>
+              <w:t>AI</w:t>
+            </w:r>
+            <w:r>
+              <w:rPr>
+                <w:sz w:val="16"/>
+                <w:szCs w:val="20"/>
+              </w:rPr>
+              <w:t xml:space="preserve"> Fundamentals</w:t>
+            </w:r>
+          </w:p>
+          <w:p>
+            <w:pPr>
+              <w:rPr>
+                <w:sz w:val="16"/>
+                <w:szCs w:val="20"/>
+              </w:rPr>
+            </w:pPr>
+            <w:r>
+              <w:rPr>
+                <w:noProof/>
+                <w:sz w:val="14"/>
+                <w:szCs w:val="18"/>
+              </w:rPr>
+              <w:drawing>
+                <wp:anchor distT="0" distB="0" distL="114300" distR="114300" simplePos="0" relativeHeight="251702272" behindDoc="0" locked="0" layoutInCell="1" allowOverlap="1" wp14:anchorId="25D4D366" wp14:editId="2A976BE6">
                   <wp:simplePos x="0" y="0"/>
                   <wp:positionH relativeFrom="column">
                     <wp:posOffset>-40005</wp:posOffset>
@@ -3494,6 +3619,7 @@
             <w:r>
               <w:t xml:space="preserve">, </w:t>
             </w:r>
+            <w:proofErr w:type="spellStart"/>
             <w:r>
               <w:rPr>
                 <w:i/>
@@ -3501,6 +3627,7 @@
               </w:rPr>
               <w:t>tkinter</w:t>
             </w:r>
+            <w:proofErr w:type="spellEnd"/>
             <w:r>
               <w:t xml:space="preserve"> and </w:t>
             </w:r>
@@ -3578,7 +3705,15 @@
           </w:p>
           <w:p>
             <w:r>
-              <w:t>During this summer placement, I developed two prototype applications, one which monitors temperature and humidity sensors and another that acts as a ride management application, for a theme park. These prototypes were developed using Vantiq.</w:t>
+              <w:t xml:space="preserve">During this summer placement, I developed two prototype applications, one which monitors temperature and humidity sensors and another that acts as a ride management application, for a theme park. These prototypes were developed using </w:t>
+            </w:r>
+            <w:proofErr w:type="spellStart"/>
+            <w:r>
+              <w:t>Vantiq</w:t>
+            </w:r>
+            <w:proofErr w:type="spellEnd"/>
+            <w:r>
+              <w:t>.</w:t>
             </w:r>
           </w:p>
           <w:p>
@@ -3590,8 +3725,13 @@
             </w:pPr>
           </w:p>
           <w:p>
-            <w:r>
-              <w:t>During the course of developing these prototypes I created several test harnesses which would simulate data entering Azure. These test harnesses are Web Apps that are deployed on Azure and were developed in Python and used Flask, the Azure SDK, HTML and CSS.</w:t>
+            <w:proofErr w:type="gramStart"/>
+            <w:r>
+              <w:t>During the course of</w:t>
+            </w:r>
+            <w:proofErr w:type="gramEnd"/>
+            <w:r>
+              <w:t xml:space="preserve"> developing these prototypes I created several test harnesses which would simulate data entering Azure. These test harnesses are Web Apps that are deployed on Azure and were developed in Python and used Flask, the Azure SDK, HTML and CSS.</w:t>
             </w:r>
           </w:p>
           <w:p>
@@ -3812,8 +3952,13 @@
               <w:t xml:space="preserve">I also </w:t>
             </w:r>
             <w:r>
-              <w:t>manage the commercials and onboarding for a large project team (50+ colleagues), spanning two continents (PwC UK, CTech</w:t>
-            </w:r>
+              <w:t xml:space="preserve">manage the commercials and onboarding for a large project team (50+ colleagues), spanning two continents (PwC UK, </w:t>
+            </w:r>
+            <w:proofErr w:type="spellStart"/>
+            <w:r>
+              <w:t>CTech</w:t>
+            </w:r>
+            <w:proofErr w:type="spellEnd"/>
             <w:r>
               <w:t xml:space="preserve"> Poland</w:t>
             </w:r>
@@ -3970,6 +4115,7 @@
               </w:rPr>
               <w:t xml:space="preserve">confident </w:t>
             </w:r>
+            <w:proofErr w:type="spellStart"/>
             <w:r>
               <w:rPr>
                 <w:i/>
@@ -3977,6 +4123,7 @@
               </w:rPr>
               <w:t>demeanour</w:t>
             </w:r>
+            <w:proofErr w:type="spellEnd"/>
             <w:r>
               <w:t xml:space="preserve">. Alongside this, working on the tills required cash handling which granted me the opportunity to prove I am </w:t>
             </w:r>
@@ -4190,7 +4337,23 @@
               </w:rPr>
             </w:pPr>
             <w:r>
-              <w:t xml:space="preserve">When I was at the Generation Innovation work experience program, I was placed within a team, and then my team was assigned to LibertyIT.  My team and I then had to pitch our solution to a problem given to us by LibertyIT, to several members of the company. After this we had to deliver the same pitch to the other teams on the program. This work experience program helped me to become a more </w:t>
+              <w:t xml:space="preserve">When I was at the Generation Innovation work experience program, I was placed within a team, and then my team was assigned to </w:t>
+            </w:r>
+            <w:proofErr w:type="spellStart"/>
+            <w:r>
+              <w:t>LibertyIT</w:t>
+            </w:r>
+            <w:proofErr w:type="spellEnd"/>
+            <w:r>
+              <w:t xml:space="preserve">.  My team and I then had to pitch our solution to a problem given to us by </w:t>
+            </w:r>
+            <w:proofErr w:type="spellStart"/>
+            <w:r>
+              <w:t>LibertyIT</w:t>
+            </w:r>
+            <w:proofErr w:type="spellEnd"/>
+            <w:r>
+              <w:t xml:space="preserve">, to several members of the company. After this we had to deliver the same pitch to the other teams on the program. This work experience program helped me to become a more </w:t>
             </w:r>
             <w:r>
               <w:rPr>
@@ -5910,6 +6073,7 @@
     <w:rsid w:val="00B363D6"/>
     <w:rsid w:val="00BD1E5C"/>
     <w:rsid w:val="00C15BD0"/>
+    <w:rsid w:val="00C86CE7"/>
   </w:rsids>
   <m:mathPr>
     <m:mathFont m:val="Cambria Math"/>
@@ -6719,20 +6883,20 @@
 </file>
 
 <file path=customXml/item1.xml><?xml version="1.0" encoding="utf-8"?>
+<p:properties xmlns:p="http://schemas.microsoft.com/office/2006/metadata/properties" xmlns:xsi="http://www.w3.org/2001/XMLSchema-instance" xmlns:pc="http://schemas.microsoft.com/office/infopath/2007/PartnerControls">
+  <documentManagement>
+    <MediaServiceKeyPoints xmlns="71af3243-3dd4-4a8d-8c0d-dd76da1f02a5" xsi:nil="true"/>
+  </documentManagement>
+</p:properties>
+</file>
+
+<file path=customXml/item2.xml><?xml version="1.0" encoding="utf-8"?>
 <?mso-contentType ?>
 <FormTemplates xmlns="http://schemas.microsoft.com/sharepoint/v3/contenttype/forms">
   <Display>DocumentLibraryForm</Display>
   <Edit>DocumentLibraryForm</Edit>
   <New>DocumentLibraryForm</New>
 </FormTemplates>
-</file>
-
-<file path=customXml/item2.xml><?xml version="1.0" encoding="utf-8"?>
-<p:properties xmlns:p="http://schemas.microsoft.com/office/2006/metadata/properties" xmlns:xsi="http://www.w3.org/2001/XMLSchema-instance" xmlns:pc="http://schemas.microsoft.com/office/infopath/2007/PartnerControls">
-  <documentManagement>
-    <MediaServiceKeyPoints xmlns="71af3243-3dd4-4a8d-8c0d-dd76da1f02a5" xsi:nil="true"/>
-  </documentManagement>
-</p:properties>
 </file>
 
 <file path=customXml/item3.xml><?xml version="1.0" encoding="utf-8"?>
@@ -6947,19 +7111,19 @@
 </file>
 
 <file path=customXml/itemProps1.xml><?xml version="1.0" encoding="utf-8"?>
-<ds:datastoreItem xmlns:ds="http://schemas.openxmlformats.org/officeDocument/2006/customXml" ds:itemID="{18506A0D-4821-47C2-BD9B-CACF27C6B108}">
+<ds:datastoreItem xmlns:ds="http://schemas.openxmlformats.org/officeDocument/2006/customXml" ds:itemID="{DD14EC26-251D-443A-AF4F-B15D0F3B0F84}">
   <ds:schemaRefs>
-    <ds:schemaRef ds:uri="http://schemas.microsoft.com/sharepoint/v3/contenttype/forms"/>
+    <ds:schemaRef ds:uri="http://schemas.microsoft.com/office/2006/metadata/properties"/>
+    <ds:schemaRef ds:uri="http://schemas.microsoft.com/office/infopath/2007/PartnerControls"/>
+    <ds:schemaRef ds:uri="71af3243-3dd4-4a8d-8c0d-dd76da1f02a5"/>
   </ds:schemaRefs>
 </ds:datastoreItem>
 </file>
 
 <file path=customXml/itemProps2.xml><?xml version="1.0" encoding="utf-8"?>
-<ds:datastoreItem xmlns:ds="http://schemas.openxmlformats.org/officeDocument/2006/customXml" ds:itemID="{DD14EC26-251D-443A-AF4F-B15D0F3B0F84}">
+<ds:datastoreItem xmlns:ds="http://schemas.openxmlformats.org/officeDocument/2006/customXml" ds:itemID="{18506A0D-4821-47C2-BD9B-CACF27C6B108}">
   <ds:schemaRefs>
-    <ds:schemaRef ds:uri="http://schemas.microsoft.com/office/2006/metadata/properties"/>
-    <ds:schemaRef ds:uri="http://schemas.microsoft.com/office/infopath/2007/PartnerControls"/>
-    <ds:schemaRef ds:uri="71af3243-3dd4-4a8d-8c0d-dd76da1f02a5"/>
+    <ds:schemaRef ds:uri="http://schemas.microsoft.com/sharepoint/v3/contenttype/forms"/>
   </ds:schemaRefs>
 </ds:datastoreItem>
 </file>

</xml_diff>